<commit_message>
Update Team_Test_Contest file Adding team goals for Week 1
</commit_message>
<xml_diff>
--- a/Team_Tests_Content.docx
+++ b/Team_Tests_Content.docx
@@ -108,7 +108,14 @@
           <w:sz w:val="28"/>
           <w:lang w:val="en-US"/>
         </w:rPr>
-        <w:t>Ivaylo Apostolov :</w:t>
+        <w:t>Ivaylo</w:t>
+      </w:r>
+      <w:r>
+        <w:rPr>
+          <w:sz w:val="28"/>
+          <w:lang w:val="en-US"/>
+        </w:rPr>
+        <w:t xml:space="preserve"> :</w:t>
       </w:r>
     </w:p>
     <w:p>
@@ -140,7 +147,29 @@
           <w:sz w:val="28"/>
           <w:lang w:val="en-US"/>
         </w:rPr>
-        <w:t>Automation test in “Store front”</w:t>
+        <w:t xml:space="preserve">Testing </w:t>
+      </w:r>
+      <w:r>
+        <w:rPr>
+          <w:sz w:val="28"/>
+          <w:lang w:val="en-US"/>
+        </w:rPr>
+        <w:t>“</w:t>
+      </w:r>
+      <w:r>
+        <w:rPr>
+          <w:i/>
+          <w:sz w:val="28"/>
+          <w:lang w:val="en-US"/>
+        </w:rPr>
+        <w:t>Store front</w:t>
+      </w:r>
+      <w:r>
+        <w:rPr>
+          <w:sz w:val="28"/>
+          <w:lang w:val="en-US"/>
+        </w:rPr>
+        <w:t>”</w:t>
       </w:r>
       <w:r>
         <w:rPr>
@@ -229,28 +258,6 @@
         </w:rPr>
         <w:t xml:space="preserve"> </w:t>
       </w:r>
-      <w:r>
-        <w:rPr>
-          <w:sz w:val="28"/>
-          <w:lang w:val="en-US"/>
-        </w:rPr>
-        <w:t>for “</w:t>
-      </w:r>
-      <w:r>
-        <w:rPr>
-          <w:i/>
-          <w:sz w:val="28"/>
-          <w:lang w:val="en-US"/>
-        </w:rPr>
-        <w:t>Cameras</w:t>
-      </w:r>
-      <w:r>
-        <w:rPr>
-          <w:sz w:val="28"/>
-          <w:lang w:val="en-US"/>
-        </w:rPr>
-        <w:t>” button</w:t>
-      </w:r>
       <w:bookmarkStart w:id="0" w:name="_GoBack"/>
       <w:bookmarkEnd w:id="0"/>
       <w:r>
@@ -258,7 +265,22 @@
           <w:sz w:val="28"/>
           <w:lang w:val="en-US"/>
         </w:rPr>
-        <w:t xml:space="preserve"> in main menu</w:t>
+        <w:t>for “</w:t>
+      </w:r>
+      <w:r>
+        <w:rPr>
+          <w:i/>
+          <w:sz w:val="28"/>
+          <w:lang w:val="en-US"/>
+        </w:rPr>
+        <w:t>Cameras</w:t>
+      </w:r>
+      <w:r>
+        <w:rPr>
+          <w:sz w:val="28"/>
+          <w:lang w:val="en-US"/>
+        </w:rPr>
+        <w:t>” button in main menu</w:t>
       </w:r>
       <w:r>
         <w:rPr>
@@ -271,39 +293,79 @@
     <w:p>
       <w:pPr>
         <w:pStyle w:val="ListParagraph"/>
-        <w:rPr>
-          <w:b/>
-          <w:sz w:val="28"/>
-          <w:lang w:val="en-US"/>
-        </w:rPr>
-      </w:pPr>
-      <w:r>
-        <w:rPr>
-          <w:b/>
-          <w:sz w:val="28"/>
-          <w:lang w:val="en-US"/>
-        </w:rPr>
-        <w:t>Test Steps:</w:t>
-      </w:r>
+        <w:ind w:left="1080"/>
+        <w:rPr>
+          <w:sz w:val="28"/>
+          <w:lang w:val="en-US"/>
+        </w:rPr>
+      </w:pPr>
     </w:p>
     <w:p>
       <w:pPr>
         <w:pStyle w:val="ListParagraph"/>
         <w:numPr>
           <w:ilvl w:val="0"/>
-          <w:numId w:val="2"/>
+          <w:numId w:val="1"/>
         </w:numPr>
         <w:rPr>
           <w:sz w:val="28"/>
           <w:lang w:val="en-US"/>
         </w:rPr>
       </w:pPr>
-      <w:r>
-        <w:rPr>
-          <w:sz w:val="28"/>
-          <w:lang w:val="en-US"/>
-        </w:rPr>
-        <w:t xml:space="preserve">Click on </w:t>
+      <w:proofErr w:type="spellStart"/>
+      <w:r>
+        <w:rPr>
+          <w:sz w:val="28"/>
+          <w:lang w:val="en-US"/>
+        </w:rPr>
+        <w:t>Mladen</w:t>
+      </w:r>
+      <w:proofErr w:type="spellEnd"/>
+      <w:r>
+        <w:rPr>
+          <w:sz w:val="28"/>
+          <w:lang w:val="en-US"/>
+        </w:rPr>
+        <w:t xml:space="preserve"> </w:t>
+      </w:r>
+      <w:r>
+        <w:rPr>
+          <w:sz w:val="28"/>
+          <w:lang w:val="en-US"/>
+        </w:rPr>
+        <w:t>:</w:t>
+      </w:r>
+    </w:p>
+    <w:p>
+      <w:pPr>
+        <w:pStyle w:val="ListParagraph"/>
+        <w:rPr>
+          <w:sz w:val="28"/>
+          <w:lang w:val="en-US"/>
+        </w:rPr>
+      </w:pPr>
+      <w:r>
+        <w:rPr>
+          <w:b/>
+          <w:sz w:val="28"/>
+          <w:lang w:val="en-US"/>
+        </w:rPr>
+        <w:t>Description:</w:t>
+      </w:r>
+    </w:p>
+    <w:p>
+      <w:pPr>
+        <w:pStyle w:val="ListParagraph"/>
+        <w:rPr>
+          <w:sz w:val="28"/>
+        </w:rPr>
+      </w:pPr>
+      <w:r>
+        <w:rPr>
+          <w:sz w:val="28"/>
+          <w:lang w:val="en-US"/>
+        </w:rPr>
+        <w:t xml:space="preserve">Testing </w:t>
       </w:r>
       <w:r>
         <w:rPr>
@@ -318,14 +380,128 @@
           <w:sz w:val="28"/>
           <w:lang w:val="en-US"/>
         </w:rPr>
-        <w:t>Cameras</w:t>
-      </w:r>
-      <w:r>
-        <w:rPr>
-          <w:sz w:val="28"/>
-          <w:lang w:val="en-US"/>
-        </w:rPr>
-        <w:t>” button</w:t>
+        <w:t>Admin</w:t>
+      </w:r>
+      <w:r>
+        <w:rPr>
+          <w:i/>
+          <w:sz w:val="28"/>
+          <w:lang w:val="en-US"/>
+        </w:rPr>
+        <w:t>istration</w:t>
+      </w:r>
+      <w:r>
+        <w:rPr>
+          <w:sz w:val="28"/>
+          <w:lang w:val="en-US"/>
+        </w:rPr>
+        <w:t xml:space="preserve">” part of </w:t>
+      </w:r>
+      <w:hyperlink r:id="rId7" w:history="1">
+        <w:r>
+          <w:rPr>
+            <w:rStyle w:val="Hyperlink"/>
+            <w:sz w:val="28"/>
+          </w:rPr>
+          <w:t>https://www.opencart.com</w:t>
+        </w:r>
+      </w:hyperlink>
+      <w:r>
+        <w:rPr>
+          <w:sz w:val="28"/>
+          <w:lang w:val="en-US"/>
+        </w:rPr>
+        <w:t xml:space="preserve"> website;</w:t>
+      </w:r>
+    </w:p>
+    <w:p>
+      <w:pPr>
+        <w:pStyle w:val="ListParagraph"/>
+        <w:rPr>
+          <w:b/>
+          <w:sz w:val="28"/>
+          <w:lang w:val="en-US"/>
+        </w:rPr>
+      </w:pPr>
+      <w:r>
+        <w:rPr>
+          <w:b/>
+          <w:sz w:val="28"/>
+          <w:lang w:val="en-US"/>
+        </w:rPr>
+        <w:t>G</w:t>
+      </w:r>
+      <w:r>
+        <w:rPr>
+          <w:b/>
+          <w:sz w:val="28"/>
+          <w:lang w:val="en-US"/>
+        </w:rPr>
+        <w:t>oal:</w:t>
+      </w:r>
+    </w:p>
+    <w:p>
+      <w:pPr>
+        <w:pStyle w:val="ListParagraph"/>
+        <w:rPr>
+          <w:b/>
+          <w:sz w:val="28"/>
+          <w:lang w:val="en-US"/>
+        </w:rPr>
+      </w:pPr>
+      <w:r>
+        <w:rPr>
+          <w:sz w:val="28"/>
+          <w:lang w:val="en-US"/>
+        </w:rPr>
+        <w:t>Automation</w:t>
+      </w:r>
+      <w:r>
+        <w:rPr>
+          <w:b/>
+          <w:sz w:val="28"/>
+          <w:lang w:val="en-US"/>
+        </w:rPr>
+        <w:t xml:space="preserve"> </w:t>
+      </w:r>
+      <w:r>
+        <w:rPr>
+          <w:sz w:val="28"/>
+          <w:lang w:val="en-US"/>
+        </w:rPr>
+        <w:t>t</w:t>
+      </w:r>
+      <w:r>
+        <w:rPr>
+          <w:sz w:val="28"/>
+          <w:lang w:val="en-US"/>
+        </w:rPr>
+        <w:t xml:space="preserve">est for </w:t>
+      </w:r>
+      <w:r>
+        <w:rPr>
+          <w:sz w:val="28"/>
+          <w:lang w:val="en-US"/>
+        </w:rPr>
+        <w:t>“</w:t>
+      </w:r>
+      <w:proofErr w:type="spellStart"/>
+      <w:r>
+        <w:rPr>
+          <w:i/>
+          <w:sz w:val="28"/>
+          <w:lang w:val="en-US"/>
+        </w:rPr>
+        <w:t>LogOutAdmin</w:t>
+      </w:r>
+      <w:proofErr w:type="spellEnd"/>
+      <w:r>
+        <w:rPr>
+          <w:i/>
+          <w:sz w:val="28"/>
+          <w:lang w:val="en-US"/>
+        </w:rPr>
+        <w:t>”</w:t>
       </w:r>
       <w:r>
         <w:rPr>
@@ -334,25 +510,76 @@
         </w:rPr>
         <w:t>;</w:t>
       </w:r>
+    </w:p>
+    <w:p>
+      <w:pPr>
+        <w:pStyle w:val="ListParagraph"/>
+        <w:rPr>
+          <w:b/>
+          <w:sz w:val="28"/>
+          <w:lang w:val="en-US"/>
+        </w:rPr>
+      </w:pPr>
     </w:p>
     <w:p>
       <w:pPr>
         <w:pStyle w:val="ListParagraph"/>
         <w:numPr>
           <w:ilvl w:val="0"/>
-          <w:numId w:val="2"/>
+          <w:numId w:val="1"/>
         </w:numPr>
         <w:rPr>
           <w:sz w:val="28"/>
           <w:lang w:val="en-US"/>
         </w:rPr>
       </w:pPr>
-      <w:r>
-        <w:rPr>
-          <w:sz w:val="28"/>
-          <w:lang w:val="en-US"/>
-        </w:rPr>
-        <w:t xml:space="preserve">Open </w:t>
+      <w:proofErr w:type="spellStart"/>
+      <w:r>
+        <w:rPr>
+          <w:sz w:val="28"/>
+          <w:lang w:val="en-US"/>
+        </w:rPr>
+        <w:t>Toma</w:t>
+      </w:r>
+      <w:proofErr w:type="spellEnd"/>
+      <w:r>
+        <w:rPr>
+          <w:sz w:val="28"/>
+          <w:lang w:val="en-US"/>
+        </w:rPr>
+        <w:t>:</w:t>
+      </w:r>
+    </w:p>
+    <w:p>
+      <w:pPr>
+        <w:pStyle w:val="ListParagraph"/>
+        <w:rPr>
+          <w:sz w:val="28"/>
+          <w:lang w:val="en-US"/>
+        </w:rPr>
+      </w:pPr>
+      <w:r>
+        <w:rPr>
+          <w:b/>
+          <w:sz w:val="28"/>
+          <w:lang w:val="en-US"/>
+        </w:rPr>
+        <w:t>Description:</w:t>
+      </w:r>
+    </w:p>
+    <w:p>
+      <w:pPr>
+        <w:pStyle w:val="ListParagraph"/>
+        <w:rPr>
+          <w:sz w:val="28"/>
+        </w:rPr>
+      </w:pPr>
+      <w:r>
+        <w:rPr>
+          <w:sz w:val="28"/>
+          <w:lang w:val="en-US"/>
+        </w:rPr>
+        <w:t xml:space="preserve">Testing </w:t>
       </w:r>
       <w:r>
         <w:rPr>
@@ -367,42 +594,346 @@
           <w:sz w:val="28"/>
           <w:lang w:val="en-US"/>
         </w:rPr>
-        <w:t>Cameras</w:t>
-      </w:r>
-      <w:r>
-        <w:rPr>
-          <w:sz w:val="28"/>
-          <w:lang w:val="en-US"/>
-        </w:rPr>
-        <w:t xml:space="preserve">” </w:t>
-      </w:r>
-      <w:r>
-        <w:rPr>
-          <w:sz w:val="28"/>
-          <w:lang w:val="en-US"/>
-        </w:rPr>
-        <w:t>contest ;</w:t>
-      </w:r>
+        <w:t>Admin</w:t>
+      </w:r>
+      <w:r>
+        <w:rPr>
+          <w:i/>
+          <w:sz w:val="28"/>
+          <w:lang w:val="en-US"/>
+        </w:rPr>
+        <w:t>istration</w:t>
+      </w:r>
+      <w:r>
+        <w:rPr>
+          <w:sz w:val="28"/>
+          <w:lang w:val="en-US"/>
+        </w:rPr>
+        <w:t xml:space="preserve">” part of </w:t>
+      </w:r>
+      <w:hyperlink r:id="rId8" w:history="1">
+        <w:r>
+          <w:rPr>
+            <w:rStyle w:val="Hyperlink"/>
+            <w:sz w:val="28"/>
+          </w:rPr>
+          <w:t>https://www.opencart.com</w:t>
+        </w:r>
+      </w:hyperlink>
+      <w:r>
+        <w:rPr>
+          <w:sz w:val="28"/>
+          <w:lang w:val="en-US"/>
+        </w:rPr>
+        <w:t xml:space="preserve"> website;</w:t>
+      </w:r>
+    </w:p>
+    <w:p>
+      <w:pPr>
+        <w:pStyle w:val="ListParagraph"/>
+        <w:rPr>
+          <w:b/>
+          <w:sz w:val="28"/>
+          <w:lang w:val="en-US"/>
+        </w:rPr>
+      </w:pPr>
+      <w:r>
+        <w:rPr>
+          <w:b/>
+          <w:sz w:val="28"/>
+          <w:lang w:val="en-US"/>
+        </w:rPr>
+        <w:t>G</w:t>
+      </w:r>
+      <w:r>
+        <w:rPr>
+          <w:b/>
+          <w:sz w:val="28"/>
+          <w:lang w:val="en-US"/>
+        </w:rPr>
+        <w:t>oal:</w:t>
+      </w:r>
+    </w:p>
+    <w:p>
+      <w:pPr>
+        <w:pStyle w:val="ListParagraph"/>
+        <w:rPr>
+          <w:sz w:val="28"/>
+          <w:lang w:val="en-US"/>
+        </w:rPr>
+      </w:pPr>
+      <w:r>
+        <w:rPr>
+          <w:sz w:val="28"/>
+          <w:lang w:val="en-US"/>
+        </w:rPr>
+        <w:t>Automation</w:t>
+      </w:r>
+      <w:r>
+        <w:rPr>
+          <w:b/>
+          <w:sz w:val="28"/>
+          <w:lang w:val="en-US"/>
+        </w:rPr>
+        <w:t xml:space="preserve"> </w:t>
+      </w:r>
+      <w:r>
+        <w:rPr>
+          <w:sz w:val="28"/>
+          <w:lang w:val="en-US"/>
+        </w:rPr>
+        <w:t xml:space="preserve">Test for </w:t>
+      </w:r>
+      <w:r>
+        <w:rPr>
+          <w:sz w:val="28"/>
+          <w:lang w:val="en-US"/>
+        </w:rPr>
+        <w:t>“</w:t>
+      </w:r>
+      <w:proofErr w:type="spellStart"/>
+      <w:r>
+        <w:rPr>
+          <w:sz w:val="28"/>
+          <w:lang w:val="en-US"/>
+        </w:rPr>
+        <w:fldChar w:fldCharType="begin"/>
+      </w:r>
+      <w:r>
+        <w:rPr>
+          <w:sz w:val="28"/>
+          <w:lang w:val="en-US"/>
+        </w:rPr>
+        <w:instrText xml:space="preserve"> HYPERLINK "http://www.opencart.com/" </w:instrText>
+      </w:r>
+      <w:r>
+        <w:rPr>
+          <w:sz w:val="28"/>
+          <w:lang w:val="en-US"/>
+        </w:rPr>
+        <w:fldChar w:fldCharType="separate"/>
+      </w:r>
+      <w:r>
+        <w:rPr>
+          <w:sz w:val="28"/>
+          <w:lang w:val="en-US"/>
+        </w:rPr>
+        <w:t>OpenCart</w:t>
+      </w:r>
+      <w:proofErr w:type="spellEnd"/>
+      <w:r>
+        <w:rPr>
+          <w:sz w:val="28"/>
+          <w:lang w:val="en-US"/>
+        </w:rPr>
+        <w:fldChar w:fldCharType="end"/>
+      </w:r>
+      <w:r>
+        <w:rPr>
+          <w:sz w:val="28"/>
+          <w:lang w:val="en-US"/>
+        </w:rPr>
+        <w:t>” button;</w:t>
+      </w:r>
+    </w:p>
+    <w:p>
+      <w:pPr>
+        <w:pStyle w:val="ListParagraph"/>
+        <w:rPr>
+          <w:sz w:val="28"/>
+          <w:lang w:val="en-US"/>
+        </w:rPr>
+      </w:pPr>
     </w:p>
     <w:p>
       <w:pPr>
         <w:pStyle w:val="ListParagraph"/>
         <w:numPr>
           <w:ilvl w:val="0"/>
-          <w:numId w:val="2"/>
+          <w:numId w:val="1"/>
         </w:numPr>
         <w:rPr>
           <w:sz w:val="28"/>
           <w:lang w:val="en-US"/>
         </w:rPr>
       </w:pPr>
-      <w:r>
-        <w:rPr>
-          <w:sz w:val="28"/>
-          <w:lang w:val="en-US"/>
-        </w:rPr>
-        <w:t>Verify contest;</w:t>
-      </w:r>
+      <w:proofErr w:type="spellStart"/>
+      <w:r>
+        <w:rPr>
+          <w:sz w:val="28"/>
+          <w:lang w:val="en-US"/>
+        </w:rPr>
+        <w:t>Madlena</w:t>
+      </w:r>
+      <w:proofErr w:type="spellEnd"/>
+      <w:r>
+        <w:rPr>
+          <w:sz w:val="28"/>
+          <w:lang w:val="en-US"/>
+        </w:rPr>
+        <w:t>:</w:t>
+      </w:r>
+    </w:p>
+    <w:p>
+      <w:pPr>
+        <w:pStyle w:val="ListParagraph"/>
+        <w:rPr>
+          <w:sz w:val="28"/>
+          <w:lang w:val="en-US"/>
+        </w:rPr>
+      </w:pPr>
+      <w:r>
+        <w:rPr>
+          <w:b/>
+          <w:sz w:val="28"/>
+          <w:lang w:val="en-US"/>
+        </w:rPr>
+        <w:t>Description:</w:t>
+      </w:r>
+    </w:p>
+    <w:p>
+      <w:pPr>
+        <w:pStyle w:val="ListParagraph"/>
+        <w:rPr>
+          <w:sz w:val="28"/>
+          <w:lang w:val="en-US"/>
+        </w:rPr>
+      </w:pPr>
+      <w:r>
+        <w:rPr>
+          <w:sz w:val="28"/>
+          <w:lang w:val="en-US"/>
+        </w:rPr>
+        <w:t xml:space="preserve">Testing </w:t>
+      </w:r>
+      <w:r>
+        <w:rPr>
+          <w:sz w:val="28"/>
+          <w:lang w:val="en-US"/>
+        </w:rPr>
+        <w:t>“</w:t>
+      </w:r>
+      <w:r>
+        <w:rPr>
+          <w:i/>
+          <w:sz w:val="28"/>
+          <w:lang w:val="en-US"/>
+        </w:rPr>
+        <w:t>Admin</w:t>
+      </w:r>
+      <w:r>
+        <w:rPr>
+          <w:i/>
+          <w:sz w:val="28"/>
+          <w:lang w:val="en-US"/>
+        </w:rPr>
+        <w:t>istration</w:t>
+      </w:r>
+      <w:r>
+        <w:rPr>
+          <w:sz w:val="28"/>
+          <w:lang w:val="en-US"/>
+        </w:rPr>
+        <w:t xml:space="preserve">” part of </w:t>
+      </w:r>
+      <w:hyperlink r:id="rId9" w:history="1">
+        <w:r>
+          <w:rPr>
+            <w:rStyle w:val="Hyperlink"/>
+            <w:sz w:val="28"/>
+          </w:rPr>
+          <w:t>https://www.opencart.com</w:t>
+        </w:r>
+      </w:hyperlink>
+      <w:r>
+        <w:rPr>
+          <w:sz w:val="28"/>
+          <w:lang w:val="en-US"/>
+        </w:rPr>
+        <w:t xml:space="preserve"> website;</w:t>
+      </w:r>
+    </w:p>
+    <w:p>
+      <w:pPr>
+        <w:pStyle w:val="ListParagraph"/>
+        <w:rPr>
+          <w:b/>
+          <w:sz w:val="28"/>
+          <w:lang w:val="en-US"/>
+        </w:rPr>
+      </w:pPr>
+      <w:r>
+        <w:rPr>
+          <w:b/>
+          <w:sz w:val="28"/>
+          <w:lang w:val="en-US"/>
+        </w:rPr>
+        <w:t>G</w:t>
+      </w:r>
+      <w:r>
+        <w:rPr>
+          <w:b/>
+          <w:sz w:val="28"/>
+          <w:lang w:val="en-US"/>
+        </w:rPr>
+        <w:t>oal:</w:t>
+      </w:r>
+    </w:p>
+    <w:p>
+      <w:pPr>
+        <w:pStyle w:val="ListParagraph"/>
+        <w:rPr>
+          <w:sz w:val="28"/>
+          <w:lang w:val="en-US"/>
+        </w:rPr>
+      </w:pPr>
+      <w:r>
+        <w:rPr>
+          <w:sz w:val="28"/>
+          <w:lang w:val="en-US"/>
+        </w:rPr>
+        <w:t>Automation</w:t>
+      </w:r>
+      <w:r>
+        <w:rPr>
+          <w:b/>
+          <w:sz w:val="28"/>
+          <w:lang w:val="en-US"/>
+        </w:rPr>
+        <w:t xml:space="preserve"> </w:t>
+      </w:r>
+      <w:r>
+        <w:rPr>
+          <w:sz w:val="28"/>
+          <w:lang w:val="en-US"/>
+        </w:rPr>
+        <w:t>Test for Login as Admin;</w:t>
+      </w:r>
+    </w:p>
+    <w:p>
+      <w:pPr>
+        <w:pStyle w:val="ListParagraph"/>
+        <w:rPr>
+          <w:sz w:val="28"/>
+          <w:lang w:val="en-US"/>
+        </w:rPr>
+      </w:pPr>
+    </w:p>
+    <w:p>
+      <w:pPr>
+        <w:rPr>
+          <w:sz w:val="28"/>
+          <w:lang w:val="en-US"/>
+        </w:rPr>
+      </w:pPr>
+    </w:p>
+    <w:p>
+      <w:pPr>
+        <w:rPr>
+          <w:sz w:val="28"/>
+          <w:lang w:val="en-US"/>
+        </w:rPr>
+      </w:pPr>
     </w:p>
     <w:sectPr>
       <w:pgSz w:w="11906" w:h="16838"/>
@@ -1327,7 +1858,7 @@
 </file>
 
 <file path=customXml/itemProps1.xml><?xml version="1.0" encoding="utf-8"?>
-<ds:datastoreItem xmlns:ds="http://schemas.openxmlformats.org/officeDocument/2006/customXml" ds:itemID="{B5CC2815-977E-4AE5-B1C0-D2631E8A25D1}">
+<ds:datastoreItem xmlns:ds="http://schemas.openxmlformats.org/officeDocument/2006/customXml" ds:itemID="{42148E67-CDFE-45F2-ADBB-8533F1CFCE85}">
   <ds:schemaRefs>
     <ds:schemaRef ds:uri="http://schemas.openxmlformats.org/officeDocument/2006/bibliography"/>
   </ds:schemaRefs>

</xml_diff>

<commit_message>
Edited the goal of Toma's automation test for OpenCart
</commit_message>
<xml_diff>
--- a/Team_Tests_Content.docx
+++ b/Team_Tests_Content.docx
@@ -1,6 +1,6 @@
 
 <file path=word/document.xml><?xml version="1.0" encoding="utf-8"?>
-<w:document xmlns:wpc="http://schemas.microsoft.com/office/word/2010/wordprocessingCanvas" xmlns:mc="http://schemas.openxmlformats.org/markup-compatibility/2006" xmlns:o="urn:schemas-microsoft-com:office:office" xmlns:r="http://schemas.openxmlformats.org/officeDocument/2006/relationships" xmlns:m="http://schemas.openxmlformats.org/officeDocument/2006/math" xmlns:v="urn:schemas-microsoft-com:vml" xmlns:wp14="http://schemas.microsoft.com/office/word/2010/wordprocessingDrawing" xmlns:wp="http://schemas.openxmlformats.org/drawingml/2006/wordprocessingDrawing" xmlns:w10="urn:schemas-microsoft-com:office:word" xmlns:w="http://schemas.openxmlformats.org/wordprocessingml/2006/main" xmlns:w14="http://schemas.microsoft.com/office/word/2010/wordml" xmlns:w15="http://schemas.microsoft.com/office/word/2012/wordml" xmlns:wpg="http://schemas.microsoft.com/office/word/2010/wordprocessingGroup" xmlns:wpi="http://schemas.microsoft.com/office/word/2010/wordprocessingInk" xmlns:wne="http://schemas.microsoft.com/office/word/2006/wordml" xmlns:wps="http://schemas.microsoft.com/office/word/2010/wordprocessingShape" mc:Ignorable="w14 w15 wp14">
+<w:document xmlns:wpc="http://schemas.microsoft.com/office/word/2010/wordprocessingCanvas" xmlns:cx="http://schemas.microsoft.com/office/drawing/2014/chartex" xmlns:mc="http://schemas.openxmlformats.org/markup-compatibility/2006" xmlns:o="urn:schemas-microsoft-com:office:office" xmlns:r="http://schemas.openxmlformats.org/officeDocument/2006/relationships" xmlns:m="http://schemas.openxmlformats.org/officeDocument/2006/math" xmlns:v="urn:schemas-microsoft-com:vml" xmlns:wp14="http://schemas.microsoft.com/office/word/2010/wordprocessingDrawing" xmlns:wp="http://schemas.openxmlformats.org/drawingml/2006/wordprocessingDrawing" xmlns:w10="urn:schemas-microsoft-com:office:word" xmlns:w="http://schemas.openxmlformats.org/wordprocessingml/2006/main" xmlns:w14="http://schemas.microsoft.com/office/word/2010/wordml" xmlns:w15="http://schemas.microsoft.com/office/word/2012/wordml" xmlns:w16se="http://schemas.microsoft.com/office/word/2015/wordml/symex" xmlns:wpg="http://schemas.microsoft.com/office/word/2010/wordprocessingGroup" xmlns:wpi="http://schemas.microsoft.com/office/word/2010/wordprocessingInk" xmlns:wne="http://schemas.microsoft.com/office/word/2006/wordml" xmlns:wps="http://schemas.microsoft.com/office/word/2010/wordprocessingShape" mc:Ignorable="w14 w15 w16se wp14">
   <w:body>
     <w:p>
       <w:pPr>
@@ -258,8 +258,6 @@
         </w:rPr>
         <w:t xml:space="preserve"> </w:t>
       </w:r>
-      <w:bookmarkStart w:id="0" w:name="_GoBack"/>
-      <w:bookmarkEnd w:id="0"/>
       <w:r>
         <w:rPr>
           <w:sz w:val="28"/>
@@ -469,21 +467,7 @@
           <w:sz w:val="28"/>
           <w:lang w:val="en-US"/>
         </w:rPr>
-        <w:t>t</w:t>
-      </w:r>
-      <w:r>
-        <w:rPr>
-          <w:sz w:val="28"/>
-          <w:lang w:val="en-US"/>
-        </w:rPr>
-        <w:t xml:space="preserve">est for </w:t>
-      </w:r>
-      <w:r>
-        <w:rPr>
-          <w:sz w:val="28"/>
-          <w:lang w:val="en-US"/>
-        </w:rPr>
-        <w:t>“</w:t>
+        <w:t>test for “</w:t>
       </w:r>
       <w:proofErr w:type="spellStart"/>
       <w:r>
@@ -533,21 +517,12 @@
           <w:lang w:val="en-US"/>
         </w:rPr>
       </w:pPr>
-      <w:proofErr w:type="spellStart"/>
-      <w:r>
-        <w:rPr>
-          <w:sz w:val="28"/>
-          <w:lang w:val="en-US"/>
-        </w:rPr>
-        <w:t>Toma</w:t>
-      </w:r>
-      <w:proofErr w:type="spellEnd"/>
-      <w:r>
-        <w:rPr>
-          <w:sz w:val="28"/>
-          <w:lang w:val="en-US"/>
-        </w:rPr>
-        <w:t>:</w:t>
+      <w:r>
+        <w:rPr>
+          <w:sz w:val="28"/>
+          <w:lang w:val="en-US"/>
+        </w:rPr>
+        <w:t>Toma:</w:t>
       </w:r>
     </w:p>
     <w:p>
@@ -682,14 +657,7 @@
           <w:sz w:val="28"/>
           <w:lang w:val="en-US"/>
         </w:rPr>
-        <w:t xml:space="preserve">Test for </w:t>
-      </w:r>
-      <w:r>
-        <w:rPr>
-          <w:sz w:val="28"/>
-          <w:lang w:val="en-US"/>
-        </w:rPr>
-        <w:t>“</w:t>
+        <w:t>Test for “</w:t>
       </w:r>
       <w:proofErr w:type="spellStart"/>
       <w:r>
@@ -733,17 +701,50 @@
           <w:sz w:val="28"/>
           <w:lang w:val="en-US"/>
         </w:rPr>
-        <w:t>” button;</w:t>
-      </w:r>
-    </w:p>
-    <w:p>
-      <w:pPr>
-        <w:pStyle w:val="ListParagraph"/>
-        <w:rPr>
-          <w:sz w:val="28"/>
-          <w:lang w:val="en-US"/>
-        </w:rPr>
-      </w:pPr>
+        <w:t>” link at the bottom of the Dashboard homepage (</w:t>
+      </w:r>
+      <w:hyperlink r:id="rId9" w:history="1">
+        <w:r>
+          <w:rPr>
+            <w:rStyle w:val="Hyperlink"/>
+            <w:rFonts w:ascii="Open Sans" w:hAnsi="Open Sans" w:cs="Open Sans"/>
+            <w:color w:val="1E91CF"/>
+            <w:sz w:val="20"/>
+            <w:szCs w:val="20"/>
+            <w:u w:val="none"/>
+            <w:shd w:val="clear" w:color="auto" w:fill="F6F6F6"/>
+          </w:rPr>
+          <w:t>OpenCart</w:t>
+        </w:r>
+      </w:hyperlink>
+      <w:r>
+        <w:rPr>
+          <w:rFonts w:ascii="Open Sans" w:hAnsi="Open Sans" w:cs="Open Sans"/>
+          <w:color w:val="545454"/>
+          <w:sz w:val="20"/>
+          <w:szCs w:val="20"/>
+          <w:shd w:val="clear" w:color="auto" w:fill="F6F6F6"/>
+        </w:rPr>
+        <w:t> © 2009-2019 All Rights Reserved.</w:t>
+      </w:r>
+      <w:r>
+        <w:rPr>
+          <w:sz w:val="28"/>
+          <w:lang w:val="en-US"/>
+        </w:rPr>
+        <w:t>)</w:t>
+      </w:r>
+    </w:p>
+    <w:p>
+      <w:pPr>
+        <w:pStyle w:val="ListParagraph"/>
+        <w:rPr>
+          <w:sz w:val="28"/>
+          <w:lang w:val="en-US"/>
+        </w:rPr>
+      </w:pPr>
+      <w:bookmarkStart w:id="0" w:name="_GoBack"/>
+      <w:bookmarkEnd w:id="0"/>
     </w:p>
     <w:p>
       <w:pPr>
@@ -836,7 +837,7 @@
         </w:rPr>
         <w:t xml:space="preserve">” part of </w:t>
       </w:r>
-      <w:hyperlink r:id="rId9" w:history="1">
+      <w:hyperlink r:id="rId10" w:history="1">
         <w:r>
           <w:rPr>
             <w:rStyle w:val="Hyperlink"/>
@@ -946,8 +947,8 @@
 </file>
 
 <file path=word/numbering.xml><?xml version="1.0" encoding="utf-8"?>
-<w:numbering xmlns:wpc="http://schemas.microsoft.com/office/word/2010/wordprocessingCanvas" xmlns:mc="http://schemas.openxmlformats.org/markup-compatibility/2006" xmlns:o="urn:schemas-microsoft-com:office:office" xmlns:r="http://schemas.openxmlformats.org/officeDocument/2006/relationships" xmlns:m="http://schemas.openxmlformats.org/officeDocument/2006/math" xmlns:v="urn:schemas-microsoft-com:vml" xmlns:wp14="http://schemas.microsoft.com/office/word/2010/wordprocessingDrawing" xmlns:wp="http://schemas.openxmlformats.org/drawingml/2006/wordprocessingDrawing" xmlns:w10="urn:schemas-microsoft-com:office:word" xmlns:w="http://schemas.openxmlformats.org/wordprocessingml/2006/main" xmlns:w14="http://schemas.microsoft.com/office/word/2010/wordml" xmlns:w15="http://schemas.microsoft.com/office/word/2012/wordml" xmlns:wpg="http://schemas.microsoft.com/office/word/2010/wordprocessingGroup" xmlns:wpi="http://schemas.microsoft.com/office/word/2010/wordprocessingInk" xmlns:wne="http://schemas.microsoft.com/office/word/2006/wordml" xmlns:wps="http://schemas.microsoft.com/office/word/2010/wordprocessingShape" mc:Ignorable="w14 w15 wp14">
-  <w:abstractNum w:abstractNumId="0">
+<w:numbering xmlns:wpc="http://schemas.microsoft.com/office/word/2010/wordprocessingCanvas" xmlns:cx="http://schemas.microsoft.com/office/drawing/2014/chartex" xmlns:mc="http://schemas.openxmlformats.org/markup-compatibility/2006" xmlns:o="urn:schemas-microsoft-com:office:office" xmlns:r="http://schemas.openxmlformats.org/officeDocument/2006/relationships" xmlns:m="http://schemas.openxmlformats.org/officeDocument/2006/math" xmlns:v="urn:schemas-microsoft-com:vml" xmlns:wp14="http://schemas.microsoft.com/office/word/2010/wordprocessingDrawing" xmlns:wp="http://schemas.openxmlformats.org/drawingml/2006/wordprocessingDrawing" xmlns:w10="urn:schemas-microsoft-com:office:word" xmlns:w="http://schemas.openxmlformats.org/wordprocessingml/2006/main" xmlns:w14="http://schemas.microsoft.com/office/word/2010/wordml" xmlns:w15="http://schemas.microsoft.com/office/word/2012/wordml" xmlns:w16se="http://schemas.microsoft.com/office/word/2015/wordml/symex" xmlns:wpg="http://schemas.microsoft.com/office/word/2010/wordprocessingGroup" xmlns:wpi="http://schemas.microsoft.com/office/word/2010/wordprocessingInk" xmlns:wne="http://schemas.microsoft.com/office/word/2006/wordml" xmlns:wps="http://schemas.microsoft.com/office/word/2010/wordprocessingShape" mc:Ignorable="w14 w15 w16se wp14">
+  <w:abstractNum w:abstractNumId="0" w15:restartNumberingAfterBreak="0">
     <w:nsid w:val="19FF011E"/>
     <w:multiLevelType w:val="hybridMultilevel"/>
     <w:tmpl w:val="0212BD3C"/>
@@ -1036,7 +1037,7 @@
       </w:pPr>
     </w:lvl>
   </w:abstractNum>
-  <w:abstractNum w:abstractNumId="1">
+  <w:abstractNum w:abstractNumId="1" w15:restartNumberingAfterBreak="0">
     <w:nsid w:val="4E8E595A"/>
     <w:multiLevelType w:val="hybridMultilevel"/>
     <w:tmpl w:val="AAC003EA"/>
@@ -1135,7 +1136,7 @@
 </file>
 
 <file path=word/styles.xml><?xml version="1.0" encoding="utf-8"?>
-<w:styles xmlns:mc="http://schemas.openxmlformats.org/markup-compatibility/2006" xmlns:r="http://schemas.openxmlformats.org/officeDocument/2006/relationships" xmlns:w="http://schemas.openxmlformats.org/wordprocessingml/2006/main" xmlns:w14="http://schemas.microsoft.com/office/word/2010/wordml" xmlns:w15="http://schemas.microsoft.com/office/word/2012/wordml" mc:Ignorable="w14 w15">
+<w:styles xmlns:mc="http://schemas.openxmlformats.org/markup-compatibility/2006" xmlns:r="http://schemas.openxmlformats.org/officeDocument/2006/relationships" xmlns:w="http://schemas.openxmlformats.org/wordprocessingml/2006/main" xmlns:w14="http://schemas.microsoft.com/office/word/2010/wordml" xmlns:w15="http://schemas.microsoft.com/office/word/2012/wordml" xmlns:w16se="http://schemas.microsoft.com/office/word/2015/wordml/symex" mc:Ignorable="w14 w15 w16se">
   <w:docDefaults>
     <w:rPrDefault>
       <w:rPr>
@@ -1858,7 +1859,7 @@
 </file>
 
 <file path=customXml/itemProps1.xml><?xml version="1.0" encoding="utf-8"?>
-<ds:datastoreItem xmlns:ds="http://schemas.openxmlformats.org/officeDocument/2006/customXml" ds:itemID="{42148E67-CDFE-45F2-ADBB-8533F1CFCE85}">
+<ds:datastoreItem xmlns:ds="http://schemas.openxmlformats.org/officeDocument/2006/customXml" ds:itemID="{ABE52693-05FD-45B1-AC37-88925B989C63}">
   <ds:schemaRefs>
     <ds:schemaRef ds:uri="http://schemas.openxmlformats.org/officeDocument/2006/bibliography"/>
   </ds:schemaRefs>

</xml_diff>

<commit_message>
Resolving conflict in file team test content
</commit_message>
<xml_diff>
--- a/Team_Tests_Content.docx
+++ b/Team_Tests_Content.docx
@@ -11,6 +11,8 @@
           <w:lang w:val="en-US"/>
         </w:rPr>
       </w:pPr>
+      <w:bookmarkStart w:id="0" w:name="_GoBack"/>
+      <w:bookmarkEnd w:id="0"/>
       <w:r>
         <w:rPr>
           <w:i/>
@@ -258,8 +260,6 @@
         </w:rPr>
         <w:t xml:space="preserve"> </w:t>
       </w:r>
-      <w:bookmarkStart w:id="0" w:name="_GoBack"/>
-      <w:bookmarkEnd w:id="0"/>
       <w:r>
         <w:rPr>
           <w:sz w:val="28"/>
@@ -469,21 +469,7 @@
           <w:sz w:val="28"/>
           <w:lang w:val="en-US"/>
         </w:rPr>
-        <w:t>t</w:t>
-      </w:r>
-      <w:r>
-        <w:rPr>
-          <w:sz w:val="28"/>
-          <w:lang w:val="en-US"/>
-        </w:rPr>
-        <w:t xml:space="preserve">est for </w:t>
-      </w:r>
-      <w:r>
-        <w:rPr>
-          <w:sz w:val="28"/>
-          <w:lang w:val="en-US"/>
-        </w:rPr>
-        <w:t>“</w:t>
+        <w:t>test for “</w:t>
       </w:r>
       <w:proofErr w:type="spellStart"/>
       <w:r>
@@ -533,21 +519,12 @@
           <w:lang w:val="en-US"/>
         </w:rPr>
       </w:pPr>
-      <w:proofErr w:type="spellStart"/>
-      <w:r>
-        <w:rPr>
-          <w:sz w:val="28"/>
-          <w:lang w:val="en-US"/>
-        </w:rPr>
-        <w:t>Toma</w:t>
-      </w:r>
-      <w:proofErr w:type="spellEnd"/>
-      <w:r>
-        <w:rPr>
-          <w:sz w:val="28"/>
-          <w:lang w:val="en-US"/>
-        </w:rPr>
-        <w:t>:</w:t>
+      <w:r>
+        <w:rPr>
+          <w:sz w:val="28"/>
+          <w:lang w:val="en-US"/>
+        </w:rPr>
+        <w:t>Toma:</w:t>
       </w:r>
     </w:p>
     <w:p>
@@ -733,7 +710,45 @@
           <w:sz w:val="28"/>
           <w:lang w:val="en-US"/>
         </w:rPr>
-        <w:t>” button;</w:t>
+        <w:t xml:space="preserve">” </w:t>
+      </w:r>
+      <w:r>
+        <w:rPr>
+          <w:sz w:val="28"/>
+          <w:lang w:val="en-US"/>
+        </w:rPr>
+        <w:t>link at the bottom of the Dashboard homepage (</w:t>
+      </w:r>
+      <w:hyperlink r:id="rId9" w:history="1">
+        <w:r>
+          <w:rPr>
+            <w:rStyle w:val="Hyperlink"/>
+            <w:rFonts w:ascii="Open Sans" w:hAnsi="Open Sans" w:cs="Open Sans"/>
+            <w:color w:val="1E91CF"/>
+            <w:sz w:val="20"/>
+            <w:szCs w:val="20"/>
+            <w:u w:val="none"/>
+            <w:shd w:val="clear" w:color="auto" w:fill="F6F6F6"/>
+          </w:rPr>
+          <w:t>OpenCart</w:t>
+        </w:r>
+      </w:hyperlink>
+      <w:r>
+        <w:rPr>
+          <w:rFonts w:ascii="Open Sans" w:hAnsi="Open Sans" w:cs="Open Sans"/>
+          <w:color w:val="545454"/>
+          <w:sz w:val="20"/>
+          <w:szCs w:val="20"/>
+          <w:shd w:val="clear" w:color="auto" w:fill="F6F6F6"/>
+        </w:rPr>
+        <w:t> © 2009-2019 All Rights Reserved.</w:t>
+      </w:r>
+      <w:r>
+        <w:rPr>
+          <w:sz w:val="28"/>
+          <w:lang w:val="en-US"/>
+        </w:rPr>
+        <w:t>)</w:t>
       </w:r>
     </w:p>
     <w:p>
@@ -836,7 +851,7 @@
         </w:rPr>
         <w:t xml:space="preserve">” part of </w:t>
       </w:r>
-      <w:hyperlink r:id="rId9" w:history="1">
+      <w:hyperlink r:id="rId10" w:history="1">
         <w:r>
           <w:rPr>
             <w:rStyle w:val="Hyperlink"/>
@@ -1858,7 +1873,7 @@
 </file>
 
 <file path=customXml/itemProps1.xml><?xml version="1.0" encoding="utf-8"?>
-<ds:datastoreItem xmlns:ds="http://schemas.openxmlformats.org/officeDocument/2006/customXml" ds:itemID="{42148E67-CDFE-45F2-ADBB-8533F1CFCE85}">
+<ds:datastoreItem xmlns:ds="http://schemas.openxmlformats.org/officeDocument/2006/customXml" ds:itemID="{BFC4C022-6603-4A95-834F-71F4EB91C336}">
   <ds:schemaRefs>
     <ds:schemaRef ds:uri="http://schemas.openxmlformats.org/officeDocument/2006/bibliography"/>
   </ds:schemaRefs>

</xml_diff>